<commit_message>
Modification du DOM suite
</commit_message>
<xml_diff>
--- a/ApprentissageduJS.docx
+++ b/ApprentissageduJS.docx
@@ -339,8 +339,8 @@
         </w:rPr>
       </w:pPr>
       <w:r>
-        <w:object w:dxaOrig="4845" w:dyaOrig="3559">
-          <v:rect xmlns:o="urn:schemas-microsoft-com:office:office" xmlns:v="urn:schemas-microsoft-com:vml" id="rectole0000000000" style="width:242.250000pt;height:177.950000pt" o:preferrelative="t" o:ole="">
+        <w:object w:dxaOrig="4899" w:dyaOrig="3603">
+          <v:rect xmlns:o="urn:schemas-microsoft-com:office:office" xmlns:v="urn:schemas-microsoft-com:vml" id="rectole0000000000" style="width:244.950000pt;height:180.150000pt" o:preferrelative="t" o:ole="">
             <o:lock v:ext="edit"/>
             <v:imagedata xmlns:r="http://schemas.openxmlformats.org/officeDocument/2006/relationships" r:id="docRId1" o:title=""/>
           </v:rect>
@@ -1875,8 +1875,8 @@
         </w:rPr>
       </w:pPr>
       <w:r>
-        <w:object w:dxaOrig="2750" w:dyaOrig="3844">
-          <v:rect xmlns:o="urn:schemas-microsoft-com:office:office" xmlns:v="urn:schemas-microsoft-com:vml" id="rectole0000000001" style="width:137.500000pt;height:192.200000pt" o:preferrelative="t" o:ole="">
+        <w:object w:dxaOrig="2794" w:dyaOrig="3887">
+          <v:rect xmlns:o="urn:schemas-microsoft-com:office:office" xmlns:v="urn:schemas-microsoft-com:vml" id="rectole0000000001" style="width:139.700000pt;height:194.350000pt" o:preferrelative="t" o:ole="">
             <o:lock v:ext="edit"/>
             <v:imagedata xmlns:r="http://schemas.openxmlformats.org/officeDocument/2006/relationships" r:id="docRId3" o:title=""/>
           </v:rect>
@@ -2391,7 +2391,7 @@
           <w:spacing w:val="0"/>
           <w:position w:val="0"/>
           <w:sz w:val="22"/>
-          <w:shd w:fill="auto" w:val="clear"/>
+          <w:shd w:fill="FFFFFF" w:val="clear"/>
         </w:rPr>
       </w:pPr>
       <w:r>
@@ -2405,6 +2405,728 @@
         </w:rPr>
         <w:t xml:space="preserve">Récupère du contenu sans balisage.</w:t>
       </w:r>
+    </w:p>
+    <w:p>
+      <w:pPr>
+        <w:spacing w:before="0" w:after="0" w:line="276"/>
+        <w:ind w:right="0" w:left="0" w:firstLine="0"/>
+        <w:jc w:val="left"/>
+        <w:rPr>
+          <w:rFonts w:ascii="Arial" w:hAnsi="Arial" w:cs="Arial" w:eastAsia="Arial"/>
+          <w:color w:val="000000"/>
+          <w:spacing w:val="0"/>
+          <w:position w:val="0"/>
+          <w:sz w:val="22"/>
+          <w:shd w:fill="FFFFFF" w:val="clear"/>
+        </w:rPr>
+      </w:pPr>
+    </w:p>
+    <w:p>
+      <w:pPr>
+        <w:spacing w:before="0" w:after="0" w:line="276"/>
+        <w:ind w:right="0" w:left="0" w:firstLine="0"/>
+        <w:jc w:val="left"/>
+        <w:rPr>
+          <w:rFonts w:ascii="Arial" w:hAnsi="Arial" w:cs="Arial" w:eastAsia="Arial"/>
+          <w:color w:val="000000"/>
+          <w:spacing w:val="0"/>
+          <w:position w:val="0"/>
+          <w:sz w:val="22"/>
+          <w:shd w:fill="FFFFFF" w:val="clear"/>
+        </w:rPr>
+      </w:pPr>
+    </w:p>
+    <w:p>
+      <w:pPr>
+        <w:spacing w:before="0" w:after="0" w:line="276"/>
+        <w:ind w:right="0" w:left="0" w:firstLine="0"/>
+        <w:jc w:val="left"/>
+        <w:rPr>
+          <w:rFonts w:ascii="Arial" w:hAnsi="Arial" w:cs="Arial" w:eastAsia="Arial"/>
+          <w:b/>
+          <w:color w:val="000000"/>
+          <w:spacing w:val="0"/>
+          <w:position w:val="0"/>
+          <w:sz w:val="22"/>
+          <w:u w:val="single"/>
+          <w:shd w:fill="auto" w:val="clear"/>
+        </w:rPr>
+      </w:pPr>
+      <w:r>
+        <w:rPr>
+          <w:rFonts w:ascii="Arial" w:hAnsi="Arial" w:cs="Arial" w:eastAsia="Arial"/>
+          <w:b/>
+          <w:color w:val="000000"/>
+          <w:spacing w:val="0"/>
+          <w:position w:val="0"/>
+          <w:sz w:val="22"/>
+          <w:u w:val="single"/>
+          <w:shd w:fill="auto" w:val="clear"/>
+        </w:rPr>
+        <w:t xml:space="preserve">Naviguer entre les noeuds :</w:t>
+      </w:r>
+    </w:p>
+    <w:p>
+      <w:pPr>
+        <w:spacing w:before="0" w:after="0" w:line="276"/>
+        <w:ind w:right="0" w:left="0" w:firstLine="0"/>
+        <w:jc w:val="left"/>
+        <w:rPr>
+          <w:rFonts w:ascii="Arial" w:hAnsi="Arial" w:cs="Arial" w:eastAsia="Arial"/>
+          <w:b/>
+          <w:color w:val="000000"/>
+          <w:spacing w:val="0"/>
+          <w:position w:val="0"/>
+          <w:sz w:val="22"/>
+          <w:u w:val="single"/>
+          <w:shd w:fill="auto" w:val="clear"/>
+        </w:rPr>
+      </w:pPr>
+    </w:p>
+    <w:p>
+      <w:pPr>
+        <w:spacing w:before="0" w:after="0" w:line="276"/>
+        <w:ind w:right="0" w:left="0" w:firstLine="0"/>
+        <w:jc w:val="left"/>
+        <w:rPr>
+          <w:rFonts w:ascii="Arial" w:hAnsi="Arial" w:cs="Arial" w:eastAsia="Arial"/>
+          <w:color w:val="000000"/>
+          <w:spacing w:val="0"/>
+          <w:position w:val="0"/>
+          <w:sz w:val="22"/>
+          <w:shd w:fill="auto" w:val="clear"/>
+        </w:rPr>
+      </w:pPr>
+      <w:r>
+        <w:rPr>
+          <w:rFonts w:ascii="Arial" w:hAnsi="Arial" w:cs="Arial" w:eastAsia="Arial"/>
+          <w:color w:val="000000"/>
+          <w:spacing w:val="0"/>
+          <w:position w:val="0"/>
+          <w:sz w:val="22"/>
+          <w:shd w:fill="auto" w:val="clear"/>
+        </w:rPr>
+        <w:t xml:space="preserve">On sait maintenant comment accéder, aux éléments HTML, grâce aux méthodes getElementById() et getElementsByTagName().</w:t>
+      </w:r>
+    </w:p>
+    <w:p>
+      <w:pPr>
+        <w:spacing w:before="0" w:after="0" w:line="276"/>
+        <w:ind w:right="0" w:left="0" w:firstLine="0"/>
+        <w:jc w:val="left"/>
+        <w:rPr>
+          <w:rFonts w:ascii="Arial" w:hAnsi="Arial" w:cs="Arial" w:eastAsia="Arial"/>
+          <w:color w:val="000000"/>
+          <w:spacing w:val="0"/>
+          <w:position w:val="0"/>
+          <w:sz w:val="22"/>
+          <w:shd w:fill="auto" w:val="clear"/>
+        </w:rPr>
+      </w:pPr>
+    </w:p>
+    <w:p>
+      <w:pPr>
+        <w:spacing w:before="0" w:after="0" w:line="276"/>
+        <w:ind w:right="0" w:left="0" w:firstLine="0"/>
+        <w:jc w:val="left"/>
+        <w:rPr>
+          <w:rFonts w:ascii="Arial" w:hAnsi="Arial" w:cs="Arial" w:eastAsia="Arial"/>
+          <w:color w:val="000000"/>
+          <w:spacing w:val="0"/>
+          <w:position w:val="0"/>
+          <w:sz w:val="22"/>
+          <w:shd w:fill="auto" w:val="clear"/>
+        </w:rPr>
+      </w:pPr>
+      <w:r>
+        <w:rPr>
+          <w:rFonts w:ascii="Arial" w:hAnsi="Arial" w:cs="Arial" w:eastAsia="Arial"/>
+          <w:color w:val="000000"/>
+          <w:spacing w:val="0"/>
+          <w:position w:val="0"/>
+          <w:sz w:val="22"/>
+          <w:shd w:fill="auto" w:val="clear"/>
+        </w:rPr>
+        <w:t xml:space="preserve">Une fois que l'on a atteint un élément précis, on peut naviguer de façon plus précise avec d'autres méthodes et propriétés.</w:t>
+      </w:r>
+    </w:p>
+    <w:p>
+      <w:pPr>
+        <w:spacing w:before="0" w:after="0" w:line="276"/>
+        <w:ind w:right="0" w:left="0" w:firstLine="0"/>
+        <w:jc w:val="left"/>
+        <w:rPr>
+          <w:rFonts w:ascii="Arial" w:hAnsi="Arial" w:cs="Arial" w:eastAsia="Arial"/>
+          <w:color w:val="000000"/>
+          <w:spacing w:val="0"/>
+          <w:position w:val="0"/>
+          <w:sz w:val="22"/>
+          <w:shd w:fill="auto" w:val="clear"/>
+        </w:rPr>
+      </w:pPr>
+    </w:p>
+    <w:p>
+      <w:pPr>
+        <w:spacing w:before="0" w:after="0" w:line="276"/>
+        <w:ind w:right="0" w:left="0" w:firstLine="0"/>
+        <w:jc w:val="left"/>
+        <w:rPr>
+          <w:rFonts w:ascii="Arial" w:hAnsi="Arial" w:cs="Arial" w:eastAsia="Arial"/>
+          <w:b/>
+          <w:color w:val="000000"/>
+          <w:spacing w:val="0"/>
+          <w:position w:val="0"/>
+          <w:sz w:val="22"/>
+          <w:shd w:fill="auto" w:val="clear"/>
+        </w:rPr>
+      </w:pPr>
+      <w:r>
+        <w:rPr>
+          <w:rFonts w:ascii="Arial" w:hAnsi="Arial" w:cs="Arial" w:eastAsia="Arial"/>
+          <w:b/>
+          <w:color w:val="000000"/>
+          <w:spacing w:val="0"/>
+          <w:position w:val="0"/>
+          <w:sz w:val="22"/>
+          <w:shd w:fill="auto" w:val="clear"/>
+        </w:rPr>
+        <w:t xml:space="preserve">1) parentNode :</w:t>
+      </w:r>
+    </w:p>
+    <w:p>
+      <w:pPr>
+        <w:spacing w:before="0" w:after="0" w:line="276"/>
+        <w:ind w:right="0" w:left="0" w:firstLine="0"/>
+        <w:jc w:val="left"/>
+        <w:rPr>
+          <w:rFonts w:ascii="Arial" w:hAnsi="Arial" w:cs="Arial" w:eastAsia="Arial"/>
+          <w:b/>
+          <w:color w:val="000000"/>
+          <w:spacing w:val="0"/>
+          <w:position w:val="0"/>
+          <w:sz w:val="22"/>
+          <w:shd w:fill="auto" w:val="clear"/>
+        </w:rPr>
+      </w:pPr>
+    </w:p>
+    <w:p>
+      <w:pPr>
+        <w:spacing w:before="0" w:after="0" w:line="276"/>
+        <w:ind w:right="0" w:left="0" w:firstLine="0"/>
+        <w:jc w:val="left"/>
+        <w:rPr>
+          <w:rFonts w:ascii="Arial" w:hAnsi="Arial" w:cs="Arial" w:eastAsia="Arial"/>
+          <w:color w:val="000000"/>
+          <w:spacing w:val="0"/>
+          <w:position w:val="0"/>
+          <w:sz w:val="22"/>
+          <w:shd w:fill="auto" w:val="clear"/>
+        </w:rPr>
+      </w:pPr>
+      <w:r>
+        <w:rPr>
+          <w:rFonts w:ascii="Arial" w:hAnsi="Arial" w:cs="Arial" w:eastAsia="Arial"/>
+          <w:color w:val="000000"/>
+          <w:spacing w:val="0"/>
+          <w:position w:val="0"/>
+          <w:sz w:val="22"/>
+          <w:shd w:fill="auto" w:val="clear"/>
+        </w:rPr>
+        <w:t xml:space="preserve">Lorsque l'on accède par exemple à un paragraphe, et que l'on souhaite accéder à son élément parent, on va utiliser cette méthode.</w:t>
+      </w:r>
+    </w:p>
+    <w:p>
+      <w:pPr>
+        <w:spacing w:before="0" w:after="0" w:line="276"/>
+        <w:ind w:right="0" w:left="0" w:firstLine="0"/>
+        <w:jc w:val="left"/>
+        <w:rPr>
+          <w:rFonts w:ascii="Arial" w:hAnsi="Arial" w:cs="Arial" w:eastAsia="Arial"/>
+          <w:color w:val="000000"/>
+          <w:spacing w:val="0"/>
+          <w:position w:val="0"/>
+          <w:sz w:val="22"/>
+          <w:shd w:fill="auto" w:val="clear"/>
+        </w:rPr>
+      </w:pPr>
+    </w:p>
+    <w:p>
+      <w:pPr>
+        <w:spacing w:before="0" w:after="0" w:line="276"/>
+        <w:ind w:right="0" w:left="0" w:firstLine="0"/>
+        <w:jc w:val="left"/>
+        <w:rPr>
+          <w:rFonts w:ascii="Arial" w:hAnsi="Arial" w:cs="Arial" w:eastAsia="Arial"/>
+          <w:color w:val="000000"/>
+          <w:spacing w:val="0"/>
+          <w:position w:val="0"/>
+          <w:sz w:val="22"/>
+          <w:shd w:fill="auto" w:val="clear"/>
+        </w:rPr>
+      </w:pPr>
+      <w:r>
+        <w:rPr>
+          <w:rFonts w:ascii="Arial" w:hAnsi="Arial" w:cs="Arial" w:eastAsia="Arial"/>
+          <w:color w:val="000000"/>
+          <w:spacing w:val="0"/>
+          <w:position w:val="0"/>
+          <w:sz w:val="22"/>
+          <w:shd w:fill="auto" w:val="clear"/>
+        </w:rPr>
+        <w:t xml:space="preserve">Ex :</w:t>
+      </w:r>
+    </w:p>
+    <w:p>
+      <w:pPr>
+        <w:spacing w:before="0" w:after="0" w:line="276"/>
+        <w:ind w:right="0" w:left="0" w:firstLine="0"/>
+        <w:jc w:val="left"/>
+        <w:rPr>
+          <w:rFonts w:ascii="Arial" w:hAnsi="Arial" w:cs="Arial" w:eastAsia="Arial"/>
+          <w:color w:val="000000"/>
+          <w:spacing w:val="0"/>
+          <w:position w:val="0"/>
+          <w:sz w:val="22"/>
+          <w:shd w:fill="auto" w:val="clear"/>
+        </w:rPr>
+      </w:pPr>
+      <w:r>
+        <w:rPr>
+          <w:rFonts w:ascii="Arial" w:hAnsi="Arial" w:cs="Arial" w:eastAsia="Arial"/>
+          <w:color w:val="000000"/>
+          <w:spacing w:val="0"/>
+          <w:position w:val="0"/>
+          <w:sz w:val="22"/>
+          <w:shd w:fill="auto" w:val="clear"/>
+        </w:rPr>
+        <w:tab/>
+        <w:t xml:space="preserve">var paragraph = document.getElementById('myP');</w:t>
+      </w:r>
+    </w:p>
+    <w:p>
+      <w:pPr>
+        <w:spacing w:before="0" w:after="0" w:line="276"/>
+        <w:ind w:right="0" w:left="0" w:firstLine="0"/>
+        <w:jc w:val="left"/>
+        <w:rPr>
+          <w:rFonts w:ascii="Arial" w:hAnsi="Arial" w:cs="Arial" w:eastAsia="Arial"/>
+          <w:color w:val="000000"/>
+          <w:spacing w:val="0"/>
+          <w:position w:val="0"/>
+          <w:sz w:val="22"/>
+          <w:shd w:fill="auto" w:val="clear"/>
+        </w:rPr>
+      </w:pPr>
+      <w:r>
+        <w:rPr>
+          <w:rFonts w:ascii="Arial" w:hAnsi="Arial" w:cs="Arial" w:eastAsia="Arial"/>
+          <w:color w:val="000000"/>
+          <w:spacing w:val="0"/>
+          <w:position w:val="0"/>
+          <w:sz w:val="22"/>
+          <w:shd w:fill="auto" w:val="clear"/>
+        </w:rPr>
+        <w:tab/>
+        <w:t xml:space="preserve">var parent = paragraph.parentNode;</w:t>
+      </w:r>
+    </w:p>
+    <w:p>
+      <w:pPr>
+        <w:spacing w:before="0" w:after="0" w:line="276"/>
+        <w:ind w:right="0" w:left="0" w:firstLine="0"/>
+        <w:jc w:val="left"/>
+        <w:rPr>
+          <w:rFonts w:ascii="Arial" w:hAnsi="Arial" w:cs="Arial" w:eastAsia="Arial"/>
+          <w:color w:val="000000"/>
+          <w:spacing w:val="0"/>
+          <w:position w:val="0"/>
+          <w:sz w:val="22"/>
+          <w:shd w:fill="auto" w:val="clear"/>
+        </w:rPr>
+      </w:pPr>
+    </w:p>
+    <w:p>
+      <w:pPr>
+        <w:spacing w:before="0" w:after="0" w:line="276"/>
+        <w:ind w:right="0" w:left="0" w:firstLine="0"/>
+        <w:jc w:val="left"/>
+        <w:rPr>
+          <w:rFonts w:ascii="Arial" w:hAnsi="Arial" w:cs="Arial" w:eastAsia="Arial"/>
+          <w:b/>
+          <w:color w:val="000000"/>
+          <w:spacing w:val="0"/>
+          <w:position w:val="0"/>
+          <w:sz w:val="22"/>
+          <w:shd w:fill="auto" w:val="clear"/>
+        </w:rPr>
+      </w:pPr>
+      <w:r>
+        <w:rPr>
+          <w:rFonts w:ascii="Arial" w:hAnsi="Arial" w:cs="Arial" w:eastAsia="Arial"/>
+          <w:b/>
+          <w:color w:val="000000"/>
+          <w:spacing w:val="0"/>
+          <w:position w:val="0"/>
+          <w:sz w:val="22"/>
+          <w:shd w:fill="auto" w:val="clear"/>
+        </w:rPr>
+        <w:t xml:space="preserve">2) nodeType et nodeName :</w:t>
+      </w:r>
+    </w:p>
+    <w:p>
+      <w:pPr>
+        <w:spacing w:before="0" w:after="0" w:line="276"/>
+        <w:ind w:right="0" w:left="0" w:firstLine="0"/>
+        <w:jc w:val="left"/>
+        <w:rPr>
+          <w:rFonts w:ascii="Arial" w:hAnsi="Arial" w:cs="Arial" w:eastAsia="Arial"/>
+          <w:b/>
+          <w:color w:val="000000"/>
+          <w:spacing w:val="0"/>
+          <w:position w:val="0"/>
+          <w:sz w:val="22"/>
+          <w:shd w:fill="auto" w:val="clear"/>
+        </w:rPr>
+      </w:pPr>
+    </w:p>
+    <w:p>
+      <w:pPr>
+        <w:spacing w:before="0" w:after="0" w:line="276"/>
+        <w:ind w:right="0" w:left="0" w:firstLine="0"/>
+        <w:jc w:val="left"/>
+        <w:rPr>
+          <w:rFonts w:ascii="Arial" w:hAnsi="Arial" w:cs="Arial" w:eastAsia="Arial"/>
+          <w:color w:val="000000"/>
+          <w:spacing w:val="0"/>
+          <w:position w:val="0"/>
+          <w:sz w:val="22"/>
+          <w:shd w:fill="auto" w:val="clear"/>
+        </w:rPr>
+      </w:pPr>
+      <w:r>
+        <w:rPr>
+          <w:rFonts w:ascii="Arial" w:hAnsi="Arial" w:cs="Arial" w:eastAsia="Arial"/>
+          <w:color w:val="000000"/>
+          <w:spacing w:val="0"/>
+          <w:position w:val="0"/>
+          <w:sz w:val="22"/>
+          <w:shd w:fill="auto" w:val="clear"/>
+        </w:rPr>
+        <w:t xml:space="preserve">Le premier, nodeType permet de connaître le type de noeud, il retourne un chiffre qui fait référence à un type précis.</w:t>
+      </w:r>
+    </w:p>
+    <w:p>
+      <w:pPr>
+        <w:spacing w:before="0" w:after="0" w:line="276"/>
+        <w:ind w:right="0" w:left="0" w:firstLine="0"/>
+        <w:jc w:val="left"/>
+        <w:rPr>
+          <w:rFonts w:ascii="Arial" w:hAnsi="Arial" w:cs="Arial" w:eastAsia="Arial"/>
+          <w:color w:val="000000"/>
+          <w:spacing w:val="0"/>
+          <w:position w:val="0"/>
+          <w:sz w:val="22"/>
+          <w:shd w:fill="auto" w:val="clear"/>
+        </w:rPr>
+      </w:pPr>
+      <w:r>
+        <w:rPr>
+          <w:rFonts w:ascii="Arial" w:hAnsi="Arial" w:cs="Arial" w:eastAsia="Arial"/>
+          <w:color w:val="000000"/>
+          <w:spacing w:val="0"/>
+          <w:position w:val="0"/>
+          <w:sz w:val="22"/>
+          <w:shd w:fill="auto" w:val="clear"/>
+        </w:rPr>
+        <w:t xml:space="preserve">nodeName quant à lui retourne le nom du noeud.</w:t>
+      </w:r>
+    </w:p>
+    <w:p>
+      <w:pPr>
+        <w:spacing w:before="0" w:after="0" w:line="276"/>
+        <w:ind w:right="0" w:left="0" w:firstLine="0"/>
+        <w:jc w:val="left"/>
+        <w:rPr>
+          <w:rFonts w:ascii="Arial" w:hAnsi="Arial" w:cs="Arial" w:eastAsia="Arial"/>
+          <w:color w:val="000000"/>
+          <w:spacing w:val="0"/>
+          <w:position w:val="0"/>
+          <w:sz w:val="22"/>
+          <w:shd w:fill="auto" w:val="clear"/>
+        </w:rPr>
+      </w:pPr>
+    </w:p>
+    <w:p>
+      <w:pPr>
+        <w:spacing w:before="0" w:after="0" w:line="276"/>
+        <w:ind w:right="0" w:left="0" w:firstLine="0"/>
+        <w:jc w:val="left"/>
+        <w:rPr>
+          <w:rFonts w:ascii="Arial" w:hAnsi="Arial" w:cs="Arial" w:eastAsia="Arial"/>
+          <w:color w:val="000000"/>
+          <w:spacing w:val="0"/>
+          <w:position w:val="0"/>
+          <w:sz w:val="22"/>
+          <w:shd w:fill="auto" w:val="clear"/>
+        </w:rPr>
+      </w:pPr>
+    </w:p>
+    <w:p>
+      <w:pPr>
+        <w:spacing w:before="0" w:after="0" w:line="276"/>
+        <w:ind w:right="0" w:left="0" w:firstLine="0"/>
+        <w:jc w:val="left"/>
+        <w:rPr>
+          <w:rFonts w:ascii="Arial" w:hAnsi="Arial" w:cs="Arial" w:eastAsia="Arial"/>
+          <w:color w:val="000000"/>
+          <w:spacing w:val="0"/>
+          <w:position w:val="0"/>
+          <w:sz w:val="22"/>
+          <w:shd w:fill="auto" w:val="clear"/>
+        </w:rPr>
+      </w:pPr>
+    </w:p>
+    <w:p>
+      <w:pPr>
+        <w:spacing w:before="0" w:after="0" w:line="276"/>
+        <w:ind w:right="0" w:left="0" w:firstLine="0"/>
+        <w:jc w:val="left"/>
+        <w:rPr>
+          <w:rFonts w:ascii="Arial" w:hAnsi="Arial" w:cs="Arial" w:eastAsia="Arial"/>
+          <w:color w:val="000000"/>
+          <w:spacing w:val="0"/>
+          <w:position w:val="0"/>
+          <w:sz w:val="22"/>
+          <w:shd w:fill="auto" w:val="clear"/>
+        </w:rPr>
+      </w:pPr>
+    </w:p>
+    <w:p>
+      <w:pPr>
+        <w:spacing w:before="0" w:after="0" w:line="276"/>
+        <w:ind w:right="0" w:left="0" w:firstLine="0"/>
+        <w:jc w:val="left"/>
+        <w:rPr>
+          <w:rFonts w:ascii="Arial" w:hAnsi="Arial" w:cs="Arial" w:eastAsia="Arial"/>
+          <w:color w:val="000000"/>
+          <w:spacing w:val="0"/>
+          <w:position w:val="0"/>
+          <w:sz w:val="22"/>
+          <w:shd w:fill="auto" w:val="clear"/>
+        </w:rPr>
+      </w:pPr>
+    </w:p>
+    <w:p>
+      <w:pPr>
+        <w:spacing w:before="0" w:after="0" w:line="276"/>
+        <w:ind w:right="0" w:left="0" w:firstLine="0"/>
+        <w:jc w:val="left"/>
+        <w:rPr>
+          <w:rFonts w:ascii="Arial" w:hAnsi="Arial" w:cs="Arial" w:eastAsia="Arial"/>
+          <w:color w:val="000000"/>
+          <w:spacing w:val="0"/>
+          <w:position w:val="0"/>
+          <w:sz w:val="22"/>
+          <w:shd w:fill="auto" w:val="clear"/>
+        </w:rPr>
+      </w:pPr>
+    </w:p>
+    <w:p>
+      <w:pPr>
+        <w:spacing w:before="0" w:after="0" w:line="276"/>
+        <w:ind w:right="0" w:left="0" w:firstLine="0"/>
+        <w:jc w:val="left"/>
+        <w:rPr>
+          <w:rFonts w:ascii="Arial" w:hAnsi="Arial" w:cs="Arial" w:eastAsia="Arial"/>
+          <w:color w:val="000000"/>
+          <w:spacing w:val="0"/>
+          <w:position w:val="0"/>
+          <w:sz w:val="22"/>
+          <w:shd w:fill="auto" w:val="clear"/>
+        </w:rPr>
+      </w:pPr>
+    </w:p>
+    <w:p>
+      <w:pPr>
+        <w:spacing w:before="0" w:after="0" w:line="276"/>
+        <w:ind w:right="0" w:left="0" w:firstLine="0"/>
+        <w:jc w:val="left"/>
+        <w:rPr>
+          <w:rFonts w:ascii="Arial" w:hAnsi="Arial" w:cs="Arial" w:eastAsia="Arial"/>
+          <w:color w:val="000000"/>
+          <w:spacing w:val="0"/>
+          <w:position w:val="0"/>
+          <w:sz w:val="22"/>
+          <w:shd w:fill="auto" w:val="clear"/>
+        </w:rPr>
+      </w:pPr>
+    </w:p>
+    <w:p>
+      <w:pPr>
+        <w:spacing w:before="0" w:after="0" w:line="276"/>
+        <w:ind w:right="0" w:left="0" w:firstLine="0"/>
+        <w:jc w:val="left"/>
+        <w:rPr>
+          <w:rFonts w:ascii="Arial" w:hAnsi="Arial" w:cs="Arial" w:eastAsia="Arial"/>
+          <w:color w:val="000000"/>
+          <w:spacing w:val="0"/>
+          <w:position w:val="0"/>
+          <w:sz w:val="22"/>
+          <w:shd w:fill="auto" w:val="clear"/>
+        </w:rPr>
+      </w:pPr>
+    </w:p>
+    <w:p>
+      <w:pPr>
+        <w:spacing w:before="0" w:after="0" w:line="276"/>
+        <w:ind w:right="0" w:left="0" w:firstLine="0"/>
+        <w:jc w:val="left"/>
+        <w:rPr>
+          <w:rFonts w:ascii="Arial" w:hAnsi="Arial" w:cs="Arial" w:eastAsia="Arial"/>
+          <w:color w:val="000000"/>
+          <w:spacing w:val="0"/>
+          <w:position w:val="0"/>
+          <w:sz w:val="22"/>
+          <w:shd w:fill="auto" w:val="clear"/>
+        </w:rPr>
+      </w:pPr>
+    </w:p>
+    <w:p>
+      <w:pPr>
+        <w:spacing w:before="0" w:after="0" w:line="276"/>
+        <w:ind w:right="0" w:left="0" w:firstLine="0"/>
+        <w:jc w:val="left"/>
+        <w:rPr>
+          <w:rFonts w:ascii="Arial" w:hAnsi="Arial" w:cs="Arial" w:eastAsia="Arial"/>
+          <w:color w:val="000000"/>
+          <w:spacing w:val="0"/>
+          <w:position w:val="0"/>
+          <w:sz w:val="22"/>
+          <w:shd w:fill="auto" w:val="clear"/>
+        </w:rPr>
+      </w:pPr>
+    </w:p>
+    <w:p>
+      <w:pPr>
+        <w:spacing w:before="0" w:after="0" w:line="276"/>
+        <w:ind w:right="0" w:left="0" w:firstLine="0"/>
+        <w:jc w:val="left"/>
+        <w:rPr>
+          <w:rFonts w:ascii="Arial" w:hAnsi="Arial" w:cs="Arial" w:eastAsia="Arial"/>
+          <w:color w:val="000000"/>
+          <w:spacing w:val="0"/>
+          <w:position w:val="0"/>
+          <w:sz w:val="22"/>
+          <w:shd w:fill="auto" w:val="clear"/>
+        </w:rPr>
+      </w:pPr>
+    </w:p>
+    <w:p>
+      <w:pPr>
+        <w:spacing w:before="0" w:after="0" w:line="276"/>
+        <w:ind w:right="0" w:left="0" w:firstLine="0"/>
+        <w:jc w:val="left"/>
+        <w:rPr>
+          <w:rFonts w:ascii="Arial" w:hAnsi="Arial" w:cs="Arial" w:eastAsia="Arial"/>
+          <w:color w:val="000000"/>
+          <w:spacing w:val="0"/>
+          <w:position w:val="0"/>
+          <w:sz w:val="22"/>
+          <w:shd w:fill="auto" w:val="clear"/>
+        </w:rPr>
+      </w:pPr>
+    </w:p>
+    <w:p>
+      <w:pPr>
+        <w:spacing w:before="0" w:after="0" w:line="276"/>
+        <w:ind w:right="0" w:left="0" w:firstLine="0"/>
+        <w:jc w:val="left"/>
+        <w:rPr>
+          <w:rFonts w:ascii="Arial" w:hAnsi="Arial" w:cs="Arial" w:eastAsia="Arial"/>
+          <w:color w:val="000000"/>
+          <w:spacing w:val="0"/>
+          <w:position w:val="0"/>
+          <w:sz w:val="22"/>
+          <w:shd w:fill="auto" w:val="clear"/>
+        </w:rPr>
+      </w:pPr>
+    </w:p>
+    <w:p>
+      <w:pPr>
+        <w:spacing w:before="0" w:after="0" w:line="276"/>
+        <w:ind w:right="0" w:left="0" w:firstLine="0"/>
+        <w:jc w:val="left"/>
+        <w:rPr>
+          <w:rFonts w:ascii="Arial" w:hAnsi="Arial" w:cs="Arial" w:eastAsia="Arial"/>
+          <w:color w:val="000000"/>
+          <w:spacing w:val="0"/>
+          <w:position w:val="0"/>
+          <w:sz w:val="22"/>
+          <w:shd w:fill="auto" w:val="clear"/>
+        </w:rPr>
+      </w:pPr>
+    </w:p>
+    <w:p>
+      <w:pPr>
+        <w:spacing w:before="0" w:after="0" w:line="276"/>
+        <w:ind w:right="0" w:left="0" w:firstLine="0"/>
+        <w:jc w:val="left"/>
+        <w:rPr>
+          <w:rFonts w:ascii="Arial" w:hAnsi="Arial" w:cs="Arial" w:eastAsia="Arial"/>
+          <w:color w:val="000000"/>
+          <w:spacing w:val="0"/>
+          <w:position w:val="0"/>
+          <w:sz w:val="22"/>
+          <w:shd w:fill="auto" w:val="clear"/>
+        </w:rPr>
+      </w:pPr>
+    </w:p>
+    <w:p>
+      <w:pPr>
+        <w:spacing w:before="0" w:after="0" w:line="276"/>
+        <w:ind w:right="0" w:left="0" w:firstLine="0"/>
+        <w:jc w:val="left"/>
+        <w:rPr>
+          <w:rFonts w:ascii="Arial" w:hAnsi="Arial" w:cs="Arial" w:eastAsia="Arial"/>
+          <w:color w:val="000000"/>
+          <w:spacing w:val="0"/>
+          <w:position w:val="0"/>
+          <w:sz w:val="22"/>
+          <w:shd w:fill="auto" w:val="clear"/>
+        </w:rPr>
+      </w:pPr>
+    </w:p>
+    <w:p>
+      <w:pPr>
+        <w:spacing w:before="0" w:after="0" w:line="276"/>
+        <w:ind w:right="0" w:left="0" w:firstLine="0"/>
+        <w:jc w:val="left"/>
+        <w:rPr>
+          <w:rFonts w:ascii="Arial" w:hAnsi="Arial" w:cs="Arial" w:eastAsia="Arial"/>
+          <w:color w:val="000000"/>
+          <w:spacing w:val="0"/>
+          <w:position w:val="0"/>
+          <w:sz w:val="22"/>
+          <w:shd w:fill="auto" w:val="clear"/>
+        </w:rPr>
+      </w:pPr>
+    </w:p>
+    <w:p>
+      <w:pPr>
+        <w:spacing w:before="0" w:after="0" w:line="276"/>
+        <w:ind w:right="0" w:left="0" w:firstLine="0"/>
+        <w:jc w:val="left"/>
+        <w:rPr>
+          <w:rFonts w:ascii="Arial" w:hAnsi="Arial" w:cs="Arial" w:eastAsia="Arial"/>
+          <w:b/>
+          <w:color w:val="000000"/>
+          <w:spacing w:val="0"/>
+          <w:position w:val="0"/>
+          <w:sz w:val="22"/>
+          <w:u w:val="single"/>
+          <w:shd w:fill="auto" w:val="clear"/>
+        </w:rPr>
+      </w:pPr>
     </w:p>
     <w:p>
       <w:pPr>

</xml_diff>